<commit_message>
changes done for 3rd commit
</commit_message>
<xml_diff>
--- a/Gitcommands.docx
+++ b/Gitcommands.docx
@@ -609,6 +609,8 @@
       <w:pPr>
         <w:rPr>
           <w:rFonts w:cstheme="minorHAnsi"/>
+          <w:b/>
+          <w:bCs/>
         </w:rPr>
       </w:pPr>
       <w:r>
@@ -623,7 +625,142 @@
         <w:rPr>
           <w:rFonts w:cstheme="minorHAnsi"/>
         </w:rPr>
-        <w:t xml:space="preserve"> – git will show the changes done between current file and the staging area file </w:t>
+        <w:t xml:space="preserve"> –</w:t>
+      </w:r>
+      <w:r>
+        <w:rPr>
+          <w:rFonts w:cstheme="minorHAnsi"/>
+        </w:rPr>
+        <w:t xml:space="preserve"> </w:t>
+      </w:r>
+      <w:r>
+        <w:rPr>
+          <w:rFonts w:cstheme="minorHAnsi"/>
+        </w:rPr>
+        <w:br/>
+        <w:t xml:space="preserve">if staged – difference between </w:t>
+      </w:r>
+      <w:r>
+        <w:rPr>
+          <w:rFonts w:cstheme="minorHAnsi"/>
+          <w:b/>
+          <w:bCs/>
+        </w:rPr>
+        <w:t xml:space="preserve">working directory </w:t>
+      </w:r>
+      <w:r>
+        <w:rPr>
+          <w:rFonts w:cstheme="minorHAnsi"/>
+        </w:rPr>
+        <w:t>and</w:t>
+      </w:r>
+      <w:r>
+        <w:rPr>
+          <w:rFonts w:cstheme="minorHAnsi"/>
+          <w:b/>
+          <w:bCs/>
+        </w:rPr>
+        <w:t xml:space="preserve"> staging area</w:t>
+      </w:r>
+      <w:r>
+        <w:rPr>
+          <w:rFonts w:cstheme="minorHAnsi"/>
+        </w:rPr>
+        <w:br/>
+        <w:t xml:space="preserve">if staged empty </w:t>
+      </w:r>
+      <w:proofErr w:type="gramStart"/>
+      <w:r>
+        <w:rPr>
+          <w:rFonts w:cstheme="minorHAnsi"/>
+        </w:rPr>
+        <w:t>-  show</w:t>
+      </w:r>
+      <w:proofErr w:type="gramEnd"/>
+      <w:r>
+        <w:rPr>
+          <w:rFonts w:cstheme="minorHAnsi"/>
+        </w:rPr>
+        <w:t xml:space="preserve"> </w:t>
+      </w:r>
+      <w:r>
+        <w:rPr>
+          <w:rFonts w:cstheme="minorHAnsi"/>
+        </w:rPr>
+        <w:t xml:space="preserve">difference between </w:t>
+      </w:r>
+      <w:r>
+        <w:rPr>
+          <w:rFonts w:cstheme="minorHAnsi"/>
+          <w:b/>
+          <w:bCs/>
+        </w:rPr>
+        <w:t xml:space="preserve">working directory </w:t>
+      </w:r>
+      <w:r>
+        <w:rPr>
+          <w:rFonts w:cstheme="minorHAnsi"/>
+        </w:rPr>
+        <w:t>and</w:t>
+      </w:r>
+      <w:r>
+        <w:rPr>
+          <w:rFonts w:cstheme="minorHAnsi"/>
+          <w:b/>
+          <w:bCs/>
+        </w:rPr>
+        <w:t xml:space="preserve"> </w:t>
+      </w:r>
+      <w:r>
+        <w:rPr>
+          <w:rFonts w:cstheme="minorHAnsi"/>
+          <w:b/>
+          <w:bCs/>
+        </w:rPr>
+        <w:t>last commit</w:t>
+      </w:r>
+    </w:p>
+    <w:p>
+      <w:pPr>
+        <w:rPr>
+          <w:rFonts w:cstheme="minorHAnsi"/>
+        </w:rPr>
+      </w:pPr>
+      <w:r>
+        <w:rPr>
+          <w:rFonts w:cstheme="minorHAnsi"/>
+          <w:b/>
+          <w:bCs/>
+        </w:rPr>
+        <w:t xml:space="preserve">Git diff –staged -&gt; </w:t>
+      </w:r>
+      <w:r>
+        <w:rPr>
+          <w:rFonts w:cstheme="minorHAnsi"/>
+        </w:rPr>
+        <w:t xml:space="preserve">to check the </w:t>
+      </w:r>
+      <w:r>
+        <w:rPr>
+          <w:rFonts w:cstheme="minorHAnsi"/>
+          <w:b/>
+          <w:bCs/>
+        </w:rPr>
+        <w:t>changes done between staging area file</w:t>
+      </w:r>
+      <w:r>
+        <w:rPr>
+          <w:rFonts w:cstheme="minorHAnsi"/>
+        </w:rPr>
+        <w:t xml:space="preserve"> and </w:t>
+      </w:r>
+      <w:r>
+        <w:rPr>
+          <w:rFonts w:cstheme="minorHAnsi"/>
+          <w:b/>
+          <w:bCs/>
+        </w:rPr>
+        <w:t>last commit</w:t>
       </w:r>
     </w:p>
     <w:p>

</xml_diff>

<commit_message>
last commit of today
</commit_message>
<xml_diff>
--- a/Gitcommands.docx
+++ b/Gitcommands.docx
@@ -16,6 +16,28 @@
       </w:r>
     </w:p>
     <w:p>
+      <w:r>
+        <w:rPr>
+          <w:b/>
+          <w:bCs/>
+        </w:rPr>
+        <w:t>Rm -rf .git</w:t>
+      </w:r>
+      <w:r>
+        <w:rPr>
+          <w:b/>
+          <w:bCs/>
+        </w:rPr>
+        <w:t xml:space="preserve"> </w:t>
+      </w:r>
+      <w:r>
+        <w:t>-&gt;</w:t>
+      </w:r>
+      <w:r>
+        <w:t xml:space="preserve"> remove .git folder</w:t>
+      </w:r>
+    </w:p>
+    <w:p>
       <w:pPr>
         <w:rPr>
           <w:b/>
@@ -27,68 +49,66 @@
           <w:b/>
           <w:bCs/>
         </w:rPr>
-        <w:t>Rm -</w:t>
-      </w:r>
-      <w:proofErr w:type="gramStart"/>
-      <w:r>
-        <w:rPr>
-          <w:b/>
-          <w:bCs/>
-        </w:rPr>
-        <w:t>rf .git</w:t>
-      </w:r>
-      <w:proofErr w:type="gramEnd"/>
-      <w:r>
-        <w:rPr>
-          <w:b/>
-          <w:bCs/>
-        </w:rPr>
+        <w:t>Git rm filename</w:t>
+      </w:r>
+      <w:r>
+        <w:t xml:space="preserve"> -&gt; it will </w:t>
+      </w:r>
+      <w:r>
+        <w:rPr>
+          <w:b/>
+          <w:bCs/>
+        </w:rPr>
+        <w:t>remove file</w:t>
+      </w:r>
+      <w:r>
+        <w:t xml:space="preserve"> and automatically </w:t>
+      </w:r>
+      <w:r>
+        <w:rPr>
+          <w:b/>
+          <w:bCs/>
+        </w:rPr>
+        <w:t>add changes to staging area</w:t>
+      </w:r>
+    </w:p>
+    <w:p>
+      <w:pPr>
+        <w:rPr>
+          <w:b/>
+          <w:bCs/>
+        </w:rPr>
+      </w:pPr>
+      <w:r>
+        <w:rPr>
+          <w:b/>
+          <w:bCs/>
+        </w:rPr>
+        <w:t>Git status</w:t>
+      </w:r>
+      <w:r>
+        <w:t xml:space="preserve"> – show any changes done on inventory/repository or any </w:t>
+      </w:r>
+      <w:r>
+        <w:rPr>
+          <w:b/>
+          <w:bCs/>
+        </w:rPr>
+        <w:t>changes done on a file</w:t>
+      </w:r>
+    </w:p>
+    <w:p>
+      <w:r>
+        <w:rPr>
+          <w:b/>
+          <w:bCs/>
+        </w:rPr>
+        <w:t>Git add</w:t>
+      </w:r>
+      <w:r>
         <w:t xml:space="preserve"> </w:t>
       </w:r>
       <w:r>
-        <w:t>-&gt;</w:t>
-      </w:r>
-      <w:r>
-        <w:t xml:space="preserve"> remove .git folder</w:t>
-      </w:r>
-    </w:p>
-    <w:p>
-      <w:pPr>
-        <w:rPr>
-          <w:b/>
-          <w:bCs/>
-        </w:rPr>
-      </w:pPr>
-      <w:r>
-        <w:rPr>
-          <w:b/>
-          <w:bCs/>
-        </w:rPr>
-        <w:t>Git status</w:t>
-      </w:r>
-      <w:r>
-        <w:t xml:space="preserve"> – show any changes done on inventory/repository or any </w:t>
-      </w:r>
-      <w:r>
-        <w:rPr>
-          <w:b/>
-          <w:bCs/>
-        </w:rPr>
-        <w:t>changes done on a file</w:t>
-      </w:r>
-    </w:p>
-    <w:p>
-      <w:r>
-        <w:rPr>
-          <w:b/>
-          <w:bCs/>
-        </w:rPr>
-        <w:t>Git add</w:t>
-      </w:r>
-      <w:r>
-        <w:t xml:space="preserve"> </w:t>
-      </w:r>
-      <w:r>
         <w:rPr>
           <w:b/>
           <w:bCs/>
@@ -115,22 +135,10 @@
           <w:b/>
           <w:bCs/>
         </w:rPr>
-        <w:t>Git add –</w:t>
-      </w:r>
-      <w:proofErr w:type="gramStart"/>
-      <w:r>
-        <w:rPr>
-          <w:b/>
-          <w:bCs/>
-        </w:rPr>
-        <w:t>all</w:t>
-      </w:r>
-      <w:r>
-        <w:t xml:space="preserve">  -</w:t>
-      </w:r>
-      <w:proofErr w:type="gramEnd"/>
-      <w:r>
-        <w:t>&gt; add all files to staging area</w:t>
+        <w:t>Git add –all</w:t>
+      </w:r>
+      <w:r>
+        <w:t xml:space="preserve">  -&gt; add all files to staging area</w:t>
       </w:r>
     </w:p>
     <w:p>
@@ -164,15 +172,7 @@
         <w:t>git checkout master</w:t>
       </w:r>
       <w:r>
-        <w:t xml:space="preserve"> – If the head is </w:t>
-      </w:r>
-      <w:proofErr w:type="spellStart"/>
-      <w:r>
-        <w:t>deattached</w:t>
-      </w:r>
-      <w:proofErr w:type="spellEnd"/>
-      <w:r>
-        <w:t xml:space="preserve"> from master branch, use this to attach again</w:t>
+        <w:t xml:space="preserve"> – If the head is deattached from master branch, use this to attach again</w:t>
       </w:r>
       <w:r>
         <w:t>.</w:t>
@@ -187,15 +187,7 @@
         <w:t>git diff --name-only --cached --diff-filter=AM</w:t>
       </w:r>
       <w:r>
-        <w:t xml:space="preserve"> -</w:t>
-      </w:r>
-      <w:proofErr w:type="gramStart"/>
-      <w:r>
-        <w:t>&gt;  you</w:t>
-      </w:r>
-      <w:proofErr w:type="gramEnd"/>
-      <w:r>
-        <w:t xml:space="preserve"> get the changes between the index and your current HEAD and Show only names of changed files. </w:t>
+        <w:t xml:space="preserve"> -&gt;  you get the changes between the index and your current HEAD and Show only names of changed files. </w:t>
       </w:r>
       <w:r>
         <w:rPr>
@@ -283,9 +275,60 @@
           <w:bCs/>
           <w:kern w:val="0"/>
         </w:rPr>
-        <w:t xml:space="preserve">--cached </w:t>
-      </w:r>
-      <w:proofErr w:type="gramStart"/>
+        <w:t>--cached filename</w:t>
+      </w:r>
+      <w:r>
+        <w:rPr>
+          <w:rFonts w:cstheme="minorHAnsi"/>
+          <w:kern w:val="0"/>
+        </w:rPr>
+        <w:t xml:space="preserve">  </w:t>
+      </w:r>
+      <w:r>
+        <w:rPr>
+          <w:rFonts w:cstheme="minorHAnsi"/>
+          <w:kern w:val="0"/>
+        </w:rPr>
+        <w:t xml:space="preserve">-&gt; </w:t>
+      </w:r>
+      <w:r>
+        <w:rPr>
+          <w:rFonts w:cstheme="minorHAnsi"/>
+          <w:kern w:val="0"/>
+        </w:rPr>
+        <w:t>to unstage file/files</w:t>
+      </w:r>
+      <w:r>
+        <w:rPr>
+          <w:rFonts w:cstheme="minorHAnsi"/>
+          <w:kern w:val="0"/>
+        </w:rPr>
+        <w:t xml:space="preserve"> (-f force unstage)</w:t>
+      </w:r>
+    </w:p>
+    <w:p>
+      <w:pPr>
+        <w:rPr>
+          <w:rFonts w:cstheme="minorHAnsi"/>
+          <w:kern w:val="0"/>
+        </w:rPr>
+      </w:pPr>
+      <w:r>
+        <w:rPr>
+          <w:rFonts w:cstheme="minorHAnsi"/>
+          <w:b/>
+          <w:bCs/>
+          <w:kern w:val="0"/>
+        </w:rPr>
+        <w:t>git reset</w:t>
+      </w:r>
+      <w:r>
+        <w:rPr>
+          <w:rFonts w:cstheme="minorHAnsi"/>
+          <w:kern w:val="0"/>
+        </w:rPr>
+        <w:t xml:space="preserve"> </w:t>
+      </w:r>
       <w:r>
         <w:rPr>
           <w:rFonts w:cstheme="minorHAnsi"/>
@@ -298,70 +341,32 @@
       <w:r>
         <w:rPr>
           <w:rFonts w:cstheme="minorHAnsi"/>
-          <w:kern w:val="0"/>
-        </w:rPr>
-        <w:t xml:space="preserve">  </w:t>
-      </w:r>
-      <w:r>
-        <w:rPr>
-          <w:rFonts w:cstheme="minorHAnsi"/>
-          <w:kern w:val="0"/>
-        </w:rPr>
-        <w:t>-</w:t>
-      </w:r>
-      <w:proofErr w:type="gramEnd"/>
-      <w:r>
-        <w:rPr>
-          <w:rFonts w:cstheme="minorHAnsi"/>
-          <w:kern w:val="0"/>
-        </w:rPr>
-        <w:t xml:space="preserve">&gt; </w:t>
-      </w:r>
-      <w:r>
-        <w:rPr>
-          <w:rFonts w:cstheme="minorHAnsi"/>
-          <w:kern w:val="0"/>
-        </w:rPr>
-        <w:t xml:space="preserve">to </w:t>
-      </w:r>
-      <w:proofErr w:type="spellStart"/>
-      <w:r>
-        <w:rPr>
-          <w:rFonts w:cstheme="minorHAnsi"/>
-          <w:kern w:val="0"/>
-        </w:rPr>
-        <w:t>unstage</w:t>
-      </w:r>
-      <w:proofErr w:type="spellEnd"/>
-      <w:r>
-        <w:rPr>
-          <w:rFonts w:cstheme="minorHAnsi"/>
-          <w:kern w:val="0"/>
-        </w:rPr>
-        <w:t xml:space="preserve"> file/files</w:t>
-      </w:r>
-      <w:r>
-        <w:rPr>
-          <w:rFonts w:cstheme="minorHAnsi"/>
-          <w:kern w:val="0"/>
-        </w:rPr>
-        <w:t xml:space="preserve"> (-f force </w:t>
-      </w:r>
-      <w:proofErr w:type="spellStart"/>
-      <w:r>
-        <w:rPr>
-          <w:rFonts w:cstheme="minorHAnsi"/>
-          <w:kern w:val="0"/>
-        </w:rPr>
-        <w:t>unstage</w:t>
-      </w:r>
-      <w:proofErr w:type="spellEnd"/>
-      <w:r>
-        <w:rPr>
-          <w:rFonts w:cstheme="minorHAnsi"/>
-          <w:kern w:val="0"/>
-        </w:rPr>
-        <w:t>)</w:t>
+          <w:b/>
+          <w:bCs/>
+          <w:kern w:val="0"/>
+        </w:rPr>
+        <w:t xml:space="preserve"> - </w:t>
+      </w:r>
+      <w:r>
+        <w:rPr>
+          <w:rFonts w:cstheme="minorHAnsi"/>
+          <w:kern w:val="0"/>
+        </w:rPr>
+        <w:t xml:space="preserve"> to unstage </w:t>
+      </w:r>
+      <w:r>
+        <w:rPr>
+          <w:rFonts w:cstheme="minorHAnsi"/>
+          <w:kern w:val="0"/>
+        </w:rPr>
+        <w:t xml:space="preserve">any specific </w:t>
+      </w:r>
+      <w:r>
+        <w:rPr>
+          <w:rFonts w:cstheme="minorHAnsi"/>
+          <w:kern w:val="0"/>
+        </w:rPr>
+        <w:t>file</w:t>
       </w:r>
     </w:p>
     <w:p>
@@ -378,11 +383,22 @@
           <w:bCs/>
           <w:kern w:val="0"/>
         </w:rPr>
-        <w:t>git reset</w:t>
-      </w:r>
-      <w:r>
-        <w:rPr>
-          <w:rFonts w:cstheme="minorHAnsi"/>
+        <w:t xml:space="preserve">git </w:t>
+      </w:r>
+      <w:r>
+        <w:rPr>
+          <w:rFonts w:cstheme="minorHAnsi"/>
+          <w:b/>
+          <w:bCs/>
+          <w:kern w:val="0"/>
+        </w:rPr>
+        <w:t xml:space="preserve">reset </w:t>
+      </w:r>
+      <w:r>
+        <w:rPr>
+          <w:rFonts w:cstheme="minorHAnsi"/>
+          <w:b/>
+          <w:bCs/>
           <w:kern w:val="0"/>
         </w:rPr>
         <w:t xml:space="preserve"> </w:t>
@@ -394,149 +410,14 @@
           <w:bCs/>
           <w:kern w:val="0"/>
         </w:rPr>
-        <w:t>filename</w:t>
-      </w:r>
-      <w:r>
-        <w:rPr>
-          <w:rFonts w:cstheme="minorHAnsi"/>
-          <w:b/>
-          <w:bCs/>
-          <w:kern w:val="0"/>
-        </w:rPr>
-        <w:t xml:space="preserve"> </w:t>
-      </w:r>
-      <w:proofErr w:type="gramStart"/>
-      <w:r>
-        <w:rPr>
-          <w:rFonts w:cstheme="minorHAnsi"/>
-          <w:b/>
-          <w:bCs/>
-          <w:kern w:val="0"/>
-        </w:rPr>
-        <w:t xml:space="preserve">- </w:t>
-      </w:r>
-      <w:r>
-        <w:rPr>
-          <w:rFonts w:cstheme="minorHAnsi"/>
-          <w:kern w:val="0"/>
-        </w:rPr>
-        <w:t xml:space="preserve"> to</w:t>
-      </w:r>
-      <w:proofErr w:type="gramEnd"/>
-      <w:r>
-        <w:rPr>
-          <w:rFonts w:cstheme="minorHAnsi"/>
-          <w:kern w:val="0"/>
-        </w:rPr>
-        <w:t xml:space="preserve"> </w:t>
-      </w:r>
-      <w:proofErr w:type="spellStart"/>
-      <w:r>
-        <w:rPr>
-          <w:rFonts w:cstheme="minorHAnsi"/>
-          <w:kern w:val="0"/>
-        </w:rPr>
-        <w:t>unstage</w:t>
-      </w:r>
-      <w:proofErr w:type="spellEnd"/>
-      <w:r>
-        <w:rPr>
-          <w:rFonts w:cstheme="minorHAnsi"/>
-          <w:kern w:val="0"/>
-        </w:rPr>
-        <w:t xml:space="preserve"> </w:t>
-      </w:r>
-      <w:r>
-        <w:rPr>
-          <w:rFonts w:cstheme="minorHAnsi"/>
-          <w:kern w:val="0"/>
-        </w:rPr>
-        <w:t xml:space="preserve">any specific </w:t>
-      </w:r>
-      <w:r>
-        <w:rPr>
-          <w:rFonts w:cstheme="minorHAnsi"/>
-          <w:kern w:val="0"/>
-        </w:rPr>
-        <w:t>file</w:t>
-      </w:r>
-    </w:p>
-    <w:p>
-      <w:pPr>
-        <w:rPr>
-          <w:rFonts w:cstheme="minorHAnsi"/>
-          <w:kern w:val="0"/>
-        </w:rPr>
-      </w:pPr>
-      <w:r>
-        <w:rPr>
-          <w:rFonts w:cstheme="minorHAnsi"/>
-          <w:b/>
-          <w:bCs/>
-          <w:kern w:val="0"/>
-        </w:rPr>
-        <w:t xml:space="preserve">git </w:t>
-      </w:r>
-      <w:proofErr w:type="gramStart"/>
-      <w:r>
-        <w:rPr>
-          <w:rFonts w:cstheme="minorHAnsi"/>
-          <w:b/>
-          <w:bCs/>
-          <w:kern w:val="0"/>
-        </w:rPr>
-        <w:t xml:space="preserve">reset </w:t>
-      </w:r>
-      <w:r>
-        <w:rPr>
-          <w:rFonts w:cstheme="minorHAnsi"/>
-          <w:b/>
-          <w:bCs/>
-          <w:kern w:val="0"/>
-        </w:rPr>
-        <w:t xml:space="preserve"> </w:t>
-      </w:r>
-      <w:r>
-        <w:rPr>
-          <w:rFonts w:cstheme="minorHAnsi"/>
-          <w:b/>
-          <w:bCs/>
-          <w:kern w:val="0"/>
-        </w:rPr>
-        <w:t>–</w:t>
-      </w:r>
-      <w:proofErr w:type="gramEnd"/>
-      <w:r>
-        <w:rPr>
-          <w:rFonts w:cstheme="minorHAnsi"/>
-          <w:b/>
-          <w:bCs/>
-          <w:kern w:val="0"/>
-        </w:rPr>
-        <w:t xml:space="preserve"> </w:t>
-      </w:r>
-      <w:r>
-        <w:rPr>
-          <w:rFonts w:cstheme="minorHAnsi"/>
-          <w:kern w:val="0"/>
-        </w:rPr>
-        <w:t xml:space="preserve">to </w:t>
-      </w:r>
-      <w:proofErr w:type="spellStart"/>
-      <w:r>
-        <w:rPr>
-          <w:rFonts w:cstheme="minorHAnsi"/>
-          <w:kern w:val="0"/>
-        </w:rPr>
-        <w:t>unstage</w:t>
-      </w:r>
-      <w:proofErr w:type="spellEnd"/>
-      <w:r>
-        <w:rPr>
-          <w:rFonts w:cstheme="minorHAnsi"/>
-          <w:kern w:val="0"/>
-        </w:rPr>
-        <w:t xml:space="preserve"> all file from staging area</w:t>
+        <w:t xml:space="preserve">– </w:t>
+      </w:r>
+      <w:r>
+        <w:rPr>
+          <w:rFonts w:cstheme="minorHAnsi"/>
+          <w:kern w:val="0"/>
+        </w:rPr>
+        <w:t>to unstage all file from staging area</w:t>
       </w:r>
     </w:p>
     <w:p>
@@ -667,53 +548,51 @@
           <w:rFonts w:cstheme="minorHAnsi"/>
         </w:rPr>
         <w:br/>
-        <w:t xml:space="preserve">if staged empty </w:t>
-      </w:r>
-      <w:proofErr w:type="gramStart"/>
-      <w:r>
-        <w:rPr>
-          <w:rFonts w:cstheme="minorHAnsi"/>
-        </w:rPr>
-        <w:t>-  show</w:t>
-      </w:r>
-      <w:proofErr w:type="gramEnd"/>
-      <w:r>
-        <w:rPr>
-          <w:rFonts w:cstheme="minorHAnsi"/>
+        <w:t xml:space="preserve">if staged </w:t>
+      </w:r>
+      <w:r>
+        <w:rPr>
+          <w:rFonts w:cstheme="minorHAnsi"/>
+        </w:rPr>
+        <w:t>not staged</w:t>
+      </w:r>
+      <w:r>
+        <w:rPr>
+          <w:rFonts w:cstheme="minorHAnsi"/>
+        </w:rPr>
+        <w:t xml:space="preserve"> -  show </w:t>
+      </w:r>
+      <w:r>
+        <w:rPr>
+          <w:rFonts w:cstheme="minorHAnsi"/>
+        </w:rPr>
+        <w:t xml:space="preserve">difference between </w:t>
+      </w:r>
+      <w:r>
+        <w:rPr>
+          <w:rFonts w:cstheme="minorHAnsi"/>
+          <w:b/>
+          <w:bCs/>
+        </w:rPr>
+        <w:t xml:space="preserve">working directory </w:t>
+      </w:r>
+      <w:r>
+        <w:rPr>
+          <w:rFonts w:cstheme="minorHAnsi"/>
+        </w:rPr>
+        <w:t>and</w:t>
+      </w:r>
+      <w:r>
+        <w:rPr>
+          <w:rFonts w:cstheme="minorHAnsi"/>
+          <w:b/>
+          <w:bCs/>
         </w:rPr>
         <w:t xml:space="preserve"> </w:t>
       </w:r>
       <w:r>
         <w:rPr>
           <w:rFonts w:cstheme="minorHAnsi"/>
-        </w:rPr>
-        <w:t xml:space="preserve">difference between </w:t>
-      </w:r>
-      <w:r>
-        <w:rPr>
-          <w:rFonts w:cstheme="minorHAnsi"/>
-          <w:b/>
-          <w:bCs/>
-        </w:rPr>
-        <w:t xml:space="preserve">working directory </w:t>
-      </w:r>
-      <w:r>
-        <w:rPr>
-          <w:rFonts w:cstheme="minorHAnsi"/>
-        </w:rPr>
-        <w:t>and</w:t>
-      </w:r>
-      <w:r>
-        <w:rPr>
-          <w:rFonts w:cstheme="minorHAnsi"/>
-          <w:b/>
-          <w:bCs/>
-        </w:rPr>
-        <w:t xml:space="preserve"> </w:t>
-      </w:r>
-      <w:r>
-        <w:rPr>
-          <w:rFonts w:cstheme="minorHAnsi"/>
           <w:b/>
           <w:bCs/>
         </w:rPr>
@@ -724,6 +603,8 @@
       <w:pPr>
         <w:rPr>
           <w:rFonts w:cstheme="minorHAnsi"/>
+          <w:b/>
+          <w:bCs/>
         </w:rPr>
       </w:pPr>
       <w:r>
@@ -738,7 +619,19 @@
         <w:rPr>
           <w:rFonts w:cstheme="minorHAnsi"/>
         </w:rPr>
-        <w:t xml:space="preserve">to check the </w:t>
+        <w:t xml:space="preserve">to </w:t>
+      </w:r>
+      <w:r>
+        <w:rPr>
+          <w:rFonts w:cstheme="minorHAnsi"/>
+        </w:rPr>
+        <w:t>see</w:t>
+      </w:r>
+      <w:r>
+        <w:rPr>
+          <w:rFonts w:cstheme="minorHAnsi"/>
+        </w:rPr>
+        <w:t xml:space="preserve"> the </w:t>
       </w:r>
       <w:r>
         <w:rPr>
@@ -762,6 +655,40 @@
         </w:rPr>
         <w:t>last commit</w:t>
       </w:r>
+    </w:p>
+    <w:p>
+      <w:pPr>
+        <w:rPr>
+          <w:rFonts w:cstheme="minorHAnsi"/>
+        </w:rPr>
+      </w:pPr>
+      <w:r>
+        <w:rPr>
+          <w:rFonts w:cstheme="minorHAnsi"/>
+          <w:b/>
+          <w:bCs/>
+        </w:rPr>
+        <w:t>Git mv CurrenFileName NewFileName</w:t>
+      </w:r>
+      <w:r>
+        <w:rPr>
+          <w:rFonts w:cstheme="minorHAnsi"/>
+        </w:rPr>
+        <w:t xml:space="preserve"> -&gt; rename file name</w:t>
+      </w:r>
+      <w:r>
+        <w:rPr>
+          <w:rFonts w:cstheme="minorHAnsi"/>
+        </w:rPr>
+        <w:t xml:space="preserve"> and added to staging area.</w:t>
+      </w:r>
+    </w:p>
+    <w:p>
+      <w:pPr>
+        <w:rPr>
+          <w:rFonts w:cstheme="minorHAnsi"/>
+        </w:rPr>
+      </w:pPr>
     </w:p>
     <w:p>
       <w:pPr>

</xml_diff>

<commit_message>
added 2.xt to .gitignore file (untracked)
</commit_message>
<xml_diff>
--- a/Gitcommands.docx
+++ b/Gitcommands.docx
@@ -682,6 +682,40 @@
         </w:rPr>
         <w:t xml:space="preserve"> and added to staging area.</w:t>
       </w:r>
+    </w:p>
+    <w:p>
+      <w:pPr>
+        <w:rPr>
+          <w:rFonts w:cstheme="minorHAnsi"/>
+        </w:rPr>
+      </w:pPr>
+      <w:r>
+        <w:rPr>
+          <w:rFonts w:cstheme="minorHAnsi"/>
+          <w:b/>
+          <w:bCs/>
+        </w:rPr>
+        <w:t>Git rm –cached filename</w:t>
+      </w:r>
+      <w:r>
+        <w:rPr>
+          <w:rFonts w:cstheme="minorHAnsi"/>
+        </w:rPr>
+        <w:t xml:space="preserve"> -&gt; to untrack the file in repository </w:t>
+      </w:r>
+      <w:r>
+        <w:rPr>
+          <w:rFonts w:cstheme="minorHAnsi"/>
+        </w:rPr>
+        <w:t>(suppose suddenly we have to add the file in .gitignore and don’t wan’t to track further)</w:t>
+      </w:r>
+    </w:p>
+    <w:p>
+      <w:pPr>
+        <w:rPr>
+          <w:rFonts w:cstheme="minorHAnsi"/>
+        </w:rPr>
+      </w:pPr>
     </w:p>
     <w:p>
       <w:pPr>

</xml_diff>